<commit_message>
updated report for class
</commit_message>
<xml_diff>
--- a/Deliverable_3/Reports_3/domain_classes_and_CRUD_validation.docx
+++ b/Deliverable_3/Reports_3/domain_classes_and_CRUD_validation.docx
@@ -685,7 +685,7 @@
               <w:ind w:left="0" w:firstLine="0"/>
             </w:pPr>
             <w:r>
-              <w:t>Status</w:t>
+              <w:t>Resource</w:t>
             </w:r>
           </w:p>
         </w:tc>
@@ -1301,8 +1301,7 @@
               <w:ind w:left="0" w:firstLine="0"/>
             </w:pPr>
             <w:r>
-              <w:lastRenderedPageBreak/>
-              <w:t>Cement, Truck</w:t>
+              <w:t>Material, Equipment, Cement, Truck</w:t>
             </w:r>
           </w:p>
         </w:tc>
@@ -1342,13 +1341,13 @@
               <w:ind w:left="0" w:firstLine="0"/>
             </w:pPr>
             <w:r>
-              <w:t>Ce</w:t>
-            </w:r>
-            <w:r>
-              <w:t>ment</w:t>
-            </w:r>
-            <w:r>
-              <w:t xml:space="preserve"> is a specific instance of a Material. "Truck" is a specific instance of Equipment. We refined these into their more general parent classes.</w:t>
+              <w:t xml:space="preserve">"Cement" and "Truck" are specific instances. Material and Equipment are types of "things" that share common properties We </w:t>
+            </w:r>
+            <w:bookmarkStart w:id="0" w:name="_GoBack"/>
+            <w:bookmarkEnd w:id="0"/>
+            <w:r>
+              <w:lastRenderedPageBreak/>
+              <w:t>will model this with a Generalization/Specialization hierarchy, creating an abstract Resource superclass with Material and Equipment as subclasses.</w:t>
             </w:r>
           </w:p>
         </w:tc>
@@ -1373,6 +1372,7 @@
               <w:ind w:left="0" w:firstLine="0"/>
             </w:pPr>
             <w:r>
+              <w:lastRenderedPageBreak/>
               <w:t>Notification, Alert</w:t>
             </w:r>
           </w:p>
@@ -1763,13 +1763,8 @@
               <w:spacing w:line="259" w:lineRule="auto"/>
               <w:ind w:left="0" w:firstLine="0"/>
             </w:pPr>
-            <w:proofErr w:type="spellStart"/>
-            <w:r>
-              <w:t>SiteEngineer</w:t>
-            </w:r>
-            <w:proofErr w:type="spellEnd"/>
-            <w:r>
-              <w:t xml:space="preserve"> (Subclass of Employee)</w:t>
+            <w:r>
+              <w:t>SiteEngineer (Subclass of Employee)</w:t>
             </w:r>
           </w:p>
         </w:tc>
@@ -2054,16 +2049,18 @@
               <w:bottom w:val="single" w:sz="4" w:space="0" w:color="000000"/>
               <w:right w:val="single" w:sz="4" w:space="0" w:color="000000"/>
             </w:tcBorders>
-            <w:shd w:val="clear" w:color="auto" w:fill="F2F2F2"/>
-          </w:tcPr>
-          <w:p>
-            <w:pPr>
-              <w:spacing w:line="259" w:lineRule="auto"/>
-              <w:ind w:left="0" w:firstLine="0"/>
-            </w:pPr>
-            <w:r>
-              <w:t>Material</w:t>
-            </w:r>
+            <w:shd w:val="clear" w:color="auto" w:fill="FFFFFF"/>
+          </w:tcPr>
+          <w:p>
+            <w:pPr>
+              <w:spacing w:line="259" w:lineRule="auto"/>
+              <w:ind w:left="0" w:firstLine="0"/>
+            </w:pPr>
+            <w:proofErr w:type="spellStart"/>
+            <w:r>
+              <w:t>ResourceRequest</w:t>
+            </w:r>
+            <w:proofErr w:type="spellEnd"/>
           </w:p>
         </w:tc>
         <w:tc>
@@ -2075,21 +2072,15 @@
               <w:bottom w:val="single" w:sz="4" w:space="0" w:color="000000"/>
               <w:right w:val="single" w:sz="4" w:space="0" w:color="000000"/>
             </w:tcBorders>
-            <w:shd w:val="clear" w:color="auto" w:fill="F2F2F2"/>
-          </w:tcPr>
-          <w:p>
-            <w:pPr>
-              <w:spacing w:line="259" w:lineRule="auto"/>
-              <w:ind w:left="0" w:firstLine="0"/>
-            </w:pPr>
-            <w:r>
-              <w:t>Contains info regarding the m</w:t>
-            </w:r>
-            <w:r>
-              <w:t>aterial inventory cement</w:t>
-            </w:r>
-            <w:r>
-              <w:t xml:space="preserve"> and stock thresholds.</w:t>
+            <w:shd w:val="clear" w:color="auto" w:fill="FFFFFF"/>
+          </w:tcPr>
+          <w:p>
+            <w:pPr>
+              <w:spacing w:line="259" w:lineRule="auto"/>
+              <w:ind w:left="0" w:firstLine="0"/>
+            </w:pPr>
+            <w:r>
+              <w:t>Stores requests from site supervisors for specific materials or equipment needed.</w:t>
             </w:r>
           </w:p>
         </w:tc>
@@ -2115,7 +2106,7 @@
               <w:ind w:left="0" w:firstLine="0"/>
             </w:pPr>
             <w:r>
-              <w:t>ResourceRequest</w:t>
+              <w:t>Subcontractor</w:t>
             </w:r>
           </w:p>
         </w:tc>
@@ -2136,7 +2127,7 @@
               <w:ind w:left="0" w:firstLine="0"/>
             </w:pPr>
             <w:r>
-              <w:t>Stores requests from site supervisors for specific materials or equipment needed.</w:t>
+              <w:t>Contains info on external teams contracted for specific work packages.</w:t>
             </w:r>
           </w:p>
         </w:tc>
@@ -2162,7 +2153,7 @@
               <w:ind w:left="0" w:firstLine="0"/>
             </w:pPr>
             <w:r>
-              <w:t>Equipment</w:t>
+              <w:t>Document</w:t>
             </w:r>
           </w:p>
         </w:tc>
@@ -2180,10 +2171,10 @@
           <w:p>
             <w:pPr>
               <w:spacing w:line="259" w:lineRule="auto"/>
-              <w:ind w:left="0" w:firstLine="0"/>
-            </w:pPr>
-            <w:r>
-              <w:t>Track, locate and determine the equipment type and utilization status.</w:t>
+              <w:ind w:left="0" w:right="-1035" w:firstLine="0"/>
+            </w:pPr>
+            <w:r>
+              <w:t>Contains info and records important documents such as blueprints, contracts, and site photos.</w:t>
             </w:r>
           </w:p>
         </w:tc>
@@ -2209,7 +2200,7 @@
               <w:ind w:left="0" w:firstLine="0"/>
             </w:pPr>
             <w:r>
-              <w:t>Subcontractor</w:t>
+              <w:t>Budget</w:t>
             </w:r>
           </w:p>
         </w:tc>
@@ -2230,7 +2221,7 @@
               <w:ind w:left="0" w:firstLine="0"/>
             </w:pPr>
             <w:r>
-              <w:t>Contains info on external teams contracted for specific work packages.</w:t>
+              <w:t>Stores financial limits and cost codes allocated to the project for cost control.</w:t>
             </w:r>
           </w:p>
         </w:tc>
@@ -2248,15 +2239,15 @@
               <w:bottom w:val="single" w:sz="4" w:space="0" w:color="000000"/>
               <w:right w:val="single" w:sz="4" w:space="0" w:color="000000"/>
             </w:tcBorders>
-            <w:shd w:val="clear" w:color="auto" w:fill="F2F2F2"/>
-          </w:tcPr>
-          <w:p>
-            <w:pPr>
-              <w:spacing w:line="259" w:lineRule="auto"/>
-              <w:ind w:left="0" w:firstLine="0"/>
-            </w:pPr>
-            <w:r>
-              <w:t>Document</w:t>
+            <w:shd w:val="clear" w:color="auto" w:fill="FFFFFF"/>
+          </w:tcPr>
+          <w:p>
+            <w:pPr>
+              <w:spacing w:line="259" w:lineRule="auto"/>
+              <w:ind w:left="0" w:firstLine="0"/>
+            </w:pPr>
+            <w:r>
+              <w:t>Resource (Abstract Superclass)</w:t>
             </w:r>
           </w:p>
         </w:tc>
@@ -2269,15 +2260,31 @@
               <w:bottom w:val="single" w:sz="4" w:space="0" w:color="000000"/>
               <w:right w:val="single" w:sz="4" w:space="0" w:color="000000"/>
             </w:tcBorders>
-            <w:shd w:val="clear" w:color="auto" w:fill="F2F2F2"/>
-          </w:tcPr>
-          <w:p>
-            <w:pPr>
-              <w:spacing w:line="259" w:lineRule="auto"/>
-              <w:ind w:left="0" w:right="-1035" w:firstLine="0"/>
-            </w:pPr>
-            <w:r>
-              <w:t>Contains info and records important documents such as blueprints, contracts, and site photos.</w:t>
+            <w:shd w:val="clear" w:color="auto" w:fill="FFFFFF"/>
+          </w:tcPr>
+          <w:p>
+            <w:pPr>
+              <w:spacing w:line="259" w:lineRule="auto"/>
+              <w:ind w:left="0" w:firstLine="0"/>
+            </w:pPr>
+            <w:r>
+              <w:t xml:space="preserve">Represents any physical asset or consumable item used in construction. It contains common attributes like </w:t>
+            </w:r>
+            <w:proofErr w:type="spellStart"/>
+            <w:r>
+              <w:t>resourceID</w:t>
+            </w:r>
+            <w:proofErr w:type="spellEnd"/>
+            <w:r>
+              <w:t xml:space="preserve">, name, and </w:t>
+            </w:r>
+            <w:proofErr w:type="spellStart"/>
+            <w:r>
+              <w:t>quantityInStock</w:t>
+            </w:r>
+            <w:proofErr w:type="spellEnd"/>
+            <w:r>
+              <w:t>.</w:t>
             </w:r>
           </w:p>
         </w:tc>
@@ -2303,7 +2310,7 @@
               <w:ind w:left="0" w:firstLine="0"/>
             </w:pPr>
             <w:r>
-              <w:t>Budget</w:t>
+              <w:t>Material (Subclass of Resource)</w:t>
             </w:r>
           </w:p>
         </w:tc>
@@ -2324,7 +2331,78 @@
               <w:ind w:left="0" w:firstLine="0"/>
             </w:pPr>
             <w:r>
-              <w:t>Stores financial limits and cost codes allocated to the project for cost control.</w:t>
+              <w:t xml:space="preserve">A specialized type of Resource that is consumable, such as cement or steel. It has unique attributes like supplier and </w:t>
+            </w:r>
+            <w:proofErr w:type="spellStart"/>
+            <w:r>
+              <w:t>unitOfMeasure</w:t>
+            </w:r>
+            <w:proofErr w:type="spellEnd"/>
+            <w:r>
+              <w:t>.</w:t>
+            </w:r>
+          </w:p>
+        </w:tc>
+      </w:tr>
+      <w:tr>
+        <w:trPr>
+          <w:trHeight w:val="360"/>
+        </w:trPr>
+        <w:tc>
+          <w:tcPr>
+            <w:tcW w:w="2800" w:type="dxa"/>
+            <w:tcBorders>
+              <w:top w:val="single" w:sz="4" w:space="0" w:color="000000"/>
+              <w:left w:val="single" w:sz="4" w:space="0" w:color="000000"/>
+              <w:bottom w:val="single" w:sz="4" w:space="0" w:color="000000"/>
+              <w:right w:val="single" w:sz="4" w:space="0" w:color="000000"/>
+            </w:tcBorders>
+            <w:shd w:val="clear" w:color="auto" w:fill="FFFFFF"/>
+          </w:tcPr>
+          <w:p>
+            <w:pPr>
+              <w:spacing w:line="259" w:lineRule="auto"/>
+              <w:ind w:left="0" w:firstLine="0"/>
+            </w:pPr>
+            <w:r>
+              <w:t>Equipment (Subclass of Resource)</w:t>
+            </w:r>
+          </w:p>
+        </w:tc>
+        <w:tc>
+          <w:tcPr>
+            <w:tcW w:w="7400" w:type="dxa"/>
+            <w:tcBorders>
+              <w:top w:val="single" w:sz="4" w:space="0" w:color="000000"/>
+              <w:left w:val="single" w:sz="4" w:space="0" w:color="000000"/>
+              <w:bottom w:val="single" w:sz="4" w:space="0" w:color="000000"/>
+              <w:right w:val="single" w:sz="4" w:space="0" w:color="000000"/>
+            </w:tcBorders>
+            <w:shd w:val="clear" w:color="auto" w:fill="FFFFFF"/>
+          </w:tcPr>
+          <w:p>
+            <w:pPr>
+              <w:spacing w:line="259" w:lineRule="auto"/>
+              <w:ind w:left="0" w:firstLine="0"/>
+            </w:pPr>
+            <w:r>
+              <w:t xml:space="preserve">A specialized type of Resource that is a reusable asset, such as a truck or excavator. It has unique attributes like </w:t>
+            </w:r>
+            <w:proofErr w:type="spellStart"/>
+            <w:r>
+              <w:t>serialNumber</w:t>
+            </w:r>
+            <w:proofErr w:type="spellEnd"/>
+            <w:r>
+              <w:t xml:space="preserve"> and </w:t>
+            </w:r>
+            <w:proofErr w:type="spellStart"/>
+            <w:r>
+              <w:t>maintenanceSchedule</w:t>
+            </w:r>
+            <w:proofErr w:type="spellEnd"/>
+            <w:r>
+              <w:t>.</w:t>
             </w:r>
           </w:p>
         </w:tc>
@@ -2351,7 +2429,6 @@
           <w:color w:val="003366"/>
           <w:sz w:val="48"/>
         </w:rPr>
-        <w:lastRenderedPageBreak/>
         <w:t>Use Cases and CRUD Technique</w:t>
       </w:r>
     </w:p>
@@ -2411,10 +2488,7 @@
     </w:p>
     <w:p>
       <w:r>
-        <w:t>First, we finalized the list of primary domain classes from our Noun Technique analysis. These cl</w:t>
-      </w:r>
-      <w:r>
-        <w:t xml:space="preserve">asses represent the key things the system must manage </w:t>
+        <w:t xml:space="preserve">First, we finalized the list of primary domain classes from our Noun Technique analysis. These classes represent the key things the system must manage </w:t>
       </w:r>
       <w:r>
         <w:t xml:space="preserve">Project, Task, Document, </w:t>
@@ -2646,7 +2720,6 @@
                 <w14:ligatures w14:val="none"/>
               </w:rPr>
             </w:pPr>
-            <w:proofErr w:type="spellStart"/>
             <w:r>
               <w:rPr>
                 <w:rFonts w:asciiTheme="minorBidi" w:eastAsia="Times New Roman" w:hAnsiTheme="minorBidi" w:cstheme="minorBidi"/>
@@ -2661,7 +2734,6 @@
               </w:rPr>
               <w:t>DailyLog</w:t>
             </w:r>
-            <w:proofErr w:type="spellEnd"/>
           </w:p>
         </w:tc>
         <w:tc>
@@ -4449,6 +4521,7 @@
         <w:rPr>
           <w:lang w:val="en-GB"/>
         </w:rPr>
+        <w:lastRenderedPageBreak/>
         <w:t>Incomplete Administrative Lifecycles: The matrix shows a major administrative gap. There are no use cases to manage the core data libraries that the system depends on, such as Employee accounts, the Client list, or the Resource library (materials and equipment).</w:t>
       </w:r>
     </w:p>
@@ -4480,7 +4553,6 @@
           <w:color w:val="006680"/>
           <w:sz w:val="28"/>
         </w:rPr>
-        <w:lastRenderedPageBreak/>
         <w:t>Step 4: Add Overlooked Use Cases</w:t>
       </w:r>
     </w:p>
@@ -5699,9 +5771,10 @@
       <w:r>
         <w:rPr>
           <w:bCs/>
+          <w:noProof/>
           <w:color w:val="000000" w:themeColor="text1"/>
           <w:szCs w:val="18"/>
-          <w:lang w:val="en-GB"/>
+          <w:lang w:val="en-GB" w:eastAsia="en-GB"/>
         </w:rPr>
         <w:lastRenderedPageBreak/>
         <w:drawing>
@@ -5740,8 +5813,6 @@
           </wp:inline>
         </w:drawing>
       </w:r>
-      <w:bookmarkStart w:id="0" w:name="_GoBack"/>
-      <w:bookmarkEnd w:id="0"/>
     </w:p>
     <w:sectPr>
       <w:pgSz w:w="12240" w:h="15840"/>

</xml_diff>